<commit_message>
Versione di requisiti e casi d'uso 07/05 per domande alla prof
</commit_message>
<xml_diff>
--- a/Analisi_requisiti.docx
+++ b/Analisi_requisiti.docx
@@ -155,7 +155,15 @@
         <w:t>R5: L’offerta delle pietanze del ristorante è specificata su un menu. (</w:t>
       </w:r>
       <w:r>
-        <w:t>Al massimo è un requisito sui dati, ma secondo me dipende molto da come lo scrivi</w:t>
+        <w:t xml:space="preserve">Al massimo è un requisito sui </w:t>
+      </w:r>
+      <w:proofErr w:type="gramStart"/>
+      <w:r>
+        <w:t>dati, ma secondo me</w:t>
+      </w:r>
+      <w:proofErr w:type="gramEnd"/>
+      <w:r>
+        <w:t xml:space="preserve"> dipende molto da come lo scrivi</w:t>
       </w:r>
       <w:r>
         <w:t>)</w:t>
@@ -1466,10 +1474,68 @@
         <w:pStyle w:val="Paragrafoelenco"/>
       </w:pPr>
       <w:r>
-        <w:t>Descrizione: una persona seduta ad un tavolo che può</w:t>
-      </w:r>
-      <w:r>
-        <w:t xml:space="preserve"> effettuare sottordini</w:t>
+        <w:t>Descrizione: una persona seduta ad un tavolo che può effettuare sottordini.</w:t>
+      </w:r>
+    </w:p>
+    <w:p>
+      <w:pPr>
+        <w:pStyle w:val="Paragrafoelenco"/>
+      </w:pPr>
+      <w:r>
+        <w:t>Sinonimo: commensale</w:t>
+      </w:r>
+    </w:p>
+    <w:p>
+      <w:pPr>
+        <w:pStyle w:val="Paragrafoelenco"/>
+      </w:pPr>
+    </w:p>
+    <w:p>
+      <w:pPr>
+        <w:pStyle w:val="Paragrafoelenco"/>
+        <w:numPr>
+          <w:ilvl w:val="0"/>
+          <w:numId w:val="4"/>
+        </w:numPr>
+      </w:pPr>
+      <w:r>
+        <w:t>Termine: tavolo</w:t>
+      </w:r>
+    </w:p>
+    <w:p>
+      <w:pPr>
+        <w:pStyle w:val="Paragrafoelenco"/>
+      </w:pPr>
+      <w:r>
+        <w:t>Descrizione: il tavolo è l’oggetto fisico ma lo interpretiamo in fase di ordinazione come insieme di clienti.</w:t>
+      </w:r>
+    </w:p>
+    <w:p>
+      <w:pPr>
+        <w:pStyle w:val="Paragrafoelenco"/>
+      </w:pPr>
+    </w:p>
+    <w:p>
+      <w:pPr>
+        <w:pStyle w:val="Paragrafoelenco"/>
+        <w:numPr>
+          <w:ilvl w:val="0"/>
+          <w:numId w:val="4"/>
+        </w:numPr>
+      </w:pPr>
+      <w:r>
+        <w:t>Termine: sottordine</w:t>
+      </w:r>
+    </w:p>
+    <w:p>
+      <w:pPr>
+        <w:pStyle w:val="Paragrafoelenco"/>
+      </w:pPr>
+      <w:r>
+        <w:t>Descrizione: insieme di pietanze singole o menu richiesti da un singolo cliente in un</w:t>
+      </w:r>
+      <w:r>
+        <w:t>o stesso ordine</w:t>
       </w:r>
       <w:r>
         <w:t>.</w:t>
@@ -1480,7 +1546,7 @@
         <w:pStyle w:val="Paragrafoelenco"/>
       </w:pPr>
       <w:r>
-        <w:t>Sinonimo: commensale</w:t>
+        <w:t>Sinonimo: scelte</w:t>
       </w:r>
     </w:p>
     <w:p>
@@ -1497,15 +1563,21 @@
         </w:numPr>
       </w:pPr>
       <w:r>
-        <w:t>Termine: tavolo</w:t>
-      </w:r>
-    </w:p>
-    <w:p>
-      <w:pPr>
-        <w:pStyle w:val="Paragrafoelenco"/>
-      </w:pPr>
-      <w:r>
-        <w:t>Descrizione: il tavolo è l’oggetto fisico ma lo interpretiamo in fase di ordinazione come insieme di clienti.</w:t>
+        <w:t>Termine: ordine</w:t>
+      </w:r>
+    </w:p>
+    <w:p>
+      <w:pPr>
+        <w:pStyle w:val="Paragrafoelenco"/>
+      </w:pPr>
+      <w:r>
+        <w:t>Descrizione</w:t>
+      </w:r>
+      <w:r>
+        <w:t>:</w:t>
+      </w:r>
+      <w:r>
+        <w:t xml:space="preserve"> l’ordine è inteso come somma di tutti i sotto ordini richiesti dai clienti di uno stesso tavolo.</w:t>
       </w:r>
     </w:p>
     <w:p>
@@ -1522,35 +1594,18 @@
         </w:numPr>
       </w:pPr>
       <w:r>
-        <w:t>Termine: sottordine</w:t>
-      </w:r>
-    </w:p>
-    <w:p>
-      <w:pPr>
-        <w:pStyle w:val="Paragrafoelenco"/>
-      </w:pPr>
-      <w:r>
-        <w:t xml:space="preserve">Descrizione: insieme di pietanze singole o menu richiesti da un </w:t>
-      </w:r>
-      <w:r>
-        <w:t xml:space="preserve">singolo </w:t>
-      </w:r>
-      <w:r>
-        <w:t>cliente in un</w:t>
-      </w:r>
-      <w:r>
-        <w:t>o stesso ordine</w:t>
-      </w:r>
-      <w:r>
-        <w:t>.</w:t>
-      </w:r>
-    </w:p>
-    <w:p>
-      <w:pPr>
-        <w:pStyle w:val="Paragrafoelenco"/>
-      </w:pPr>
-      <w:r>
-        <w:t>Sinonimo: scelte</w:t>
+        <w:t xml:space="preserve">Termine: </w:t>
+      </w:r>
+      <w:r>
+        <w:t>menu fisso</w:t>
+      </w:r>
+    </w:p>
+    <w:p>
+      <w:pPr>
+        <w:pStyle w:val="Paragrafoelenco"/>
+      </w:pPr>
+      <w:r>
+        <w:t>Descrizione: indica un insieme di pietanze che non è possibile ordinare in maniera separata e che hanno un costo predefinito e invariabile.</w:t>
       </w:r>
     </w:p>
     <w:p>
@@ -1567,68 +1622,6 @@
         </w:numPr>
       </w:pPr>
       <w:r>
-        <w:t>Termine: ordine</w:t>
-      </w:r>
-    </w:p>
-    <w:p>
-      <w:pPr>
-        <w:pStyle w:val="Paragrafoelenco"/>
-      </w:pPr>
-      <w:r>
-        <w:t>Descrizione</w:t>
-      </w:r>
-      <w:r>
-        <w:t>:</w:t>
-      </w:r>
-      <w:r>
-        <w:t xml:space="preserve"> l’ordine è inteso come somma di tutti i sotto ordini richiesti dai clienti di uno stesso tavolo.</w:t>
-      </w:r>
-    </w:p>
-    <w:p>
-      <w:pPr>
-        <w:pStyle w:val="Paragrafoelenco"/>
-      </w:pPr>
-    </w:p>
-    <w:p>
-      <w:pPr>
-        <w:pStyle w:val="Paragrafoelenco"/>
-        <w:numPr>
-          <w:ilvl w:val="0"/>
-          <w:numId w:val="4"/>
-        </w:numPr>
-      </w:pPr>
-      <w:r>
-        <w:t xml:space="preserve">Termine: </w:t>
-      </w:r>
-      <w:r>
-        <w:t>menu fisso</w:t>
-      </w:r>
-    </w:p>
-    <w:p>
-      <w:pPr>
-        <w:pStyle w:val="Paragrafoelenco"/>
-      </w:pPr>
-      <w:r>
-        <w:t>Descrizione: indica</w:t>
-      </w:r>
-      <w:r>
-        <w:t xml:space="preserve"> un insieme di pietanze che non è possibile ordinare in maniera separata e che hanno un costo predefinito e invariabile.</w:t>
-      </w:r>
-    </w:p>
-    <w:p>
-      <w:pPr>
-        <w:pStyle w:val="Paragrafoelenco"/>
-      </w:pPr>
-    </w:p>
-    <w:p>
-      <w:pPr>
-        <w:pStyle w:val="Paragrafoelenco"/>
-        <w:numPr>
-          <w:ilvl w:val="0"/>
-          <w:numId w:val="4"/>
-        </w:numPr>
-      </w:pPr>
-      <w:r>
         <w:t>Termine: pietanza singola</w:t>
       </w:r>
     </w:p>
@@ -1637,10 +1630,7 @@
         <w:pStyle w:val="Paragrafoelenco"/>
       </w:pPr>
       <w:r>
-        <w:t>Descrizione: indica</w:t>
-      </w:r>
-      <w:r>
-        <w:t xml:space="preserve"> tutte le pietanze sul menu liberamente ordinabili.</w:t>
+        <w:t>Descrizione: indica tutte le pietanze sul menu liberamente ordinabili.</w:t>
       </w:r>
     </w:p>
     <w:p>
@@ -1676,10 +1666,7 @@
         <w:pStyle w:val="Paragrafoelenco"/>
       </w:pPr>
       <w:r>
-        <w:t xml:space="preserve">Descrizione: </w:t>
-      </w:r>
-      <w:r>
-        <w:t>il menu è il catalogo in cui sono presenti tutte le portate che un cliente può scegliere.</w:t>
+        <w:t>Descrizione: il menu è il catalogo in cui sono presenti tutte le portate che un cliente può scegliere.</w:t>
       </w:r>
     </w:p>
     <w:p>
@@ -1704,10 +1691,7 @@
         <w:pStyle w:val="Paragrafoelenco"/>
       </w:pPr>
       <w:r>
-        <w:t>Descrizione: è</w:t>
-      </w:r>
-      <w:r>
-        <w:t xml:space="preserve"> la somma dei costi di tutti i sotto ordini del tavolo.</w:t>
+        <w:t>Descrizione: è la somma dei costi di tutti i sotto ordini del tavolo.</w:t>
       </w:r>
     </w:p>
     <w:p>
@@ -1735,10 +1719,7 @@
         <w:pStyle w:val="Paragrafoelenco"/>
       </w:pPr>
       <w:r>
-        <w:t xml:space="preserve">Descrizione: </w:t>
-      </w:r>
-      <w:r>
-        <w:t>Il conto totale rappresenta la cifra, non più modificabile, che il tavolo dovrà versare alla cassa. Include tutti i possibili ordini effettuati dal tavolo e i coperti di tutti i suoi clienti.</w:t>
+        <w:t>Descrizione: Il conto totale rappresenta la cifra, non più modificabile, che il tavolo dovrà versare alla cassa. Include tutti i possibili ordini effettuati dal tavolo e i coperti di tutti i suoi clienti.</w:t>
       </w:r>
     </w:p>
     <w:p>
@@ -1763,13 +1744,7 @@
         <w:pStyle w:val="Paragrafoelenco"/>
       </w:pPr>
       <w:r>
-        <w:t xml:space="preserve">Descrizione: </w:t>
-      </w:r>
-      <w:r>
-        <w:t>La somma di tutti i prezzi ordine dal tavolo. Non è incluso il coperto</w:t>
-      </w:r>
-      <w:r>
-        <w:t>.</w:t>
+        <w:t>Descrizione: La somma di tutti i prezzi ordine dal tavolo. Non è incluso il coperto.</w:t>
       </w:r>
     </w:p>
     <w:p>
@@ -1870,16 +1845,7 @@
         <w:t>RD</w:t>
       </w:r>
       <w:r>
-        <w:t>3: In fase di ordinazione,</w:t>
-      </w:r>
-      <w:r>
-        <w:t xml:space="preserve"> bisogna segnare il numero effettivo di posti occupati</w:t>
-      </w:r>
-      <w:r>
-        <w:t xml:space="preserve"> nel tavolo che sta ordinando</w:t>
-      </w:r>
-      <w:r>
-        <w:t>.</w:t>
+        <w:t>3: In fase di ordinazione, bisogna segnare il numero effettivo di posti occupati nel tavolo che sta ordinando.</w:t>
       </w:r>
     </w:p>
     <w:p>
@@ -1925,21 +1891,12 @@
     </w:p>
     <w:p>
       <w:r>
-        <w:t xml:space="preserve">V1: </w:t>
-      </w:r>
-      <w:r>
-        <w:t>Il ristorante possiede un numero fisso di tavoli</w:t>
-      </w:r>
-      <w:r>
-        <w:t>.</w:t>
-      </w:r>
-    </w:p>
-    <w:p>
-      <w:r>
-        <w:t xml:space="preserve">V2: </w:t>
-      </w:r>
-      <w:r>
-        <w:t>Non è possibile aggiungere posti ad un tavolo, se si supera il numero massimo di posti.</w:t>
+        <w:t>V1: Il ristorante possiede un numero fisso di tavoli.</w:t>
+      </w:r>
+    </w:p>
+    <w:p>
+      <w:r>
+        <w:t>V2: Non è possibile aggiungere posti ad un tavolo, se si supera il numero massimo di posti.</w:t>
       </w:r>
     </w:p>
     <w:p>
@@ -1950,34 +1907,7 @@
         <w:t>3</w:t>
       </w:r>
       <w:r>
-        <w:t xml:space="preserve">: </w:t>
-      </w:r>
-      <w:r>
-        <w:t xml:space="preserve">Un </w:t>
-      </w:r>
-      <w:r>
-        <w:t xml:space="preserve">singolo </w:t>
-      </w:r>
-      <w:r>
-        <w:t xml:space="preserve">ordine è </w:t>
-      </w:r>
-      <w:r>
-        <w:t>l’insieme</w:t>
-      </w:r>
-      <w:r>
-        <w:t xml:space="preserve"> </w:t>
-      </w:r>
-      <w:r>
-        <w:t>di tutti i sottordini</w:t>
-      </w:r>
-      <w:r>
-        <w:t xml:space="preserve"> d</w:t>
-      </w:r>
-      <w:r>
-        <w:t xml:space="preserve">ei </w:t>
-      </w:r>
-      <w:r>
-        <w:t>partecipanti al tavolo.</w:t>
+        <w:t>: Un singolo ordine è l’insieme di tutti i sottordini dei partecipanti al tavolo.</w:t>
       </w:r>
     </w:p>
     <w:p>
@@ -1988,10 +1918,7 @@
         <w:t>4</w:t>
       </w:r>
       <w:r>
-        <w:t xml:space="preserve">: </w:t>
-      </w:r>
-      <w:r>
-        <w:t>Al conto finale si somma un coperto per ogni partecipante al tavolo.</w:t>
+        <w:t>: Al conto finale si somma un coperto per ogni partecipante al tavolo.</w:t>
       </w:r>
     </w:p>
     <w:p>
@@ -2002,10 +1929,12 @@
         <w:t>5</w:t>
       </w:r>
       <w:r>
-        <w:t xml:space="preserve">: </w:t>
-      </w:r>
-      <w:r>
-        <w:t>Al momento del prelievo dell’ordine, bisogna controllare la disponibilità degli ingredienti in magazzino.</w:t>
+        <w:t>: Al momento del prelievo dell’ordine, bisogna controllare la disponibilità degli ingredienti in magazzino.</w:t>
+      </w:r>
+    </w:p>
+    <w:p>
+      <w:r>
+        <w:t>V5: Per confermare l’ordine è necessario che in magazzino ci sia una quantità sufficiente di tutti i prodotti necessari.</w:t>
       </w:r>
     </w:p>
     <w:p>
@@ -2016,10 +1945,18 @@
         <w:t>6</w:t>
       </w:r>
       <w:r>
-        <w:t xml:space="preserve">: </w:t>
-      </w:r>
-      <w:r>
-        <w:t>Se il magazzino offre una quantità di prodotti sufficiente per effettuare l’ordine, allora bisogna sottrarre tale quantità dalla scorta disponibile.</w:t>
+        <w:t xml:space="preserve">: Se il magazzino offre una quantità di prodotti sufficiente per effettuare l’ordine, allora bisogna sottrarre tale quantità dalla scorta </w:t>
+      </w:r>
+      <w:proofErr w:type="gramStart"/>
+      <w:r>
+        <w:t>disponibile.</w:t>
+      </w:r>
+      <w:r>
+        <w:t>*</w:t>
+      </w:r>
+      <w:proofErr w:type="gramEnd"/>
+      <w:r>
+        <w:t>** è un funzionale</w:t>
       </w:r>
     </w:p>
     <w:p>
@@ -2030,13 +1967,7 @@
         <w:t>7</w:t>
       </w:r>
       <w:r>
-        <w:t xml:space="preserve">: </w:t>
-      </w:r>
-      <w:r>
-        <w:t>Gli ordini dei camerieri che appaiono al cuoco, devono rispettare l’ordine di memorizzazione.</w:t>
-      </w:r>
-      <w:r>
-        <w:t xml:space="preserve"> (Vincolo sul requisito</w:t>
+        <w:t>: Gli ordini dei camerieri che appaiono al cuoco, devono rispettare l’ordine di memorizzazione. (Vincolo sul requisito</w:t>
       </w:r>
       <w:r>
         <w:t xml:space="preserve"> RF8</w:t>
@@ -2053,22 +1984,25 @@
         <w:t>8</w:t>
       </w:r>
       <w:r>
-        <w:t xml:space="preserve">: </w:t>
-      </w:r>
-      <w:r>
-        <w:t xml:space="preserve">Quando il cuoco preleva un ordine, questo viene eliminato dalla lista. (vincolo sul requisito </w:t>
+        <w:t xml:space="preserve">: Quando il cuoco preleva un ordine, questo viene eliminato dalla lista. (vincolo sul requisito </w:t>
       </w:r>
       <w:r>
         <w:t>RF9</w:t>
       </w:r>
       <w:r>
-        <w:t xml:space="preserve">) </w:t>
-      </w:r>
-      <w:r>
-        <w:t xml:space="preserve"> </w:t>
-      </w:r>
-    </w:p>
-    <w:p/>
+        <w:t xml:space="preserve">)  </w:t>
+      </w:r>
+    </w:p>
+    <w:p>
+      <w:pPr>
+        <w:rPr>
+          <w:u w:val="single"/>
+        </w:rPr>
+      </w:pPr>
+      <w:r>
+        <w:t>*** siamo a livello utente o sistema? Il fatto è che è esplicitamente richiesto, stai dicendo come deve farlo, non va bene come vincolo</w:t>
+      </w:r>
+    </w:p>
     <w:p/>
     <w:p/>
     <w:p>
@@ -2092,85 +2026,122 @@
         </w:tabs>
       </w:pPr>
       <w:r>
-        <w:t>RF1: Il</w:t>
-      </w:r>
-      <w:r>
-        <w:t xml:space="preserve"> sistema deve fornire un modo per evitare che un tavolo superi il numero massimo di posti a sedere.</w:t>
-      </w:r>
-      <w:r>
-        <w:t xml:space="preserve"> (sicuramente va riscritto meglio).</w:t>
-      </w:r>
-    </w:p>
-    <w:p>
-      <w:r>
-        <w:t xml:space="preserve">RF2: </w:t>
-      </w:r>
-      <w:r>
-        <w:t>Il sistema deve fornire al cameriere una funzionalità per la raccolta degli ordini ai tavoli.</w:t>
-      </w:r>
-    </w:p>
-    <w:p>
-      <w:r>
-        <w:t xml:space="preserve">RF3: </w:t>
-      </w:r>
-      <w:r>
-        <w:t>Il sistema deve fornire al cameriere un modo per registrare il numero di posti effettivamente occupati in un tavolo.</w:t>
-      </w:r>
-    </w:p>
-    <w:p>
-      <w:r>
-        <w:t xml:space="preserve">RF4: </w:t>
-      </w:r>
-      <w:r>
-        <w:t>Il sistema deve fornire una funzionalità che permetta di eseguire la somma del costo di tutti i sottordini all’interno dell’ordine di un tavolo.</w:t>
+        <w:t>RF1: Il sistema deve fornire un modo per evitare che un tavolo superi il numero massimo di posti a sedere. (sicuramente va riscritto meglio</w:t>
+      </w:r>
+      <w:proofErr w:type="gramStart"/>
+      <w:r>
+        <w:t>).</w:t>
+      </w:r>
+      <w:r>
+        <w:t>*</w:t>
+      </w:r>
+      <w:proofErr w:type="gramEnd"/>
+      <w:r>
+        <w:t>*** siamo in alto livello quindi tecnicamente non è il momento di inserirlo</w:t>
+      </w:r>
+      <w:r>
+        <w:t>, hai già un vincolo che richiede di farlo</w:t>
+      </w:r>
+    </w:p>
+    <w:p>
+      <w:r>
+        <w:t>RF2: Il sistema deve fornire al cameriere una funzionalità per la raccolta degli ordini ai tavoli.</w:t>
       </w:r>
     </w:p>
     <w:p>
       <w:r>
         <w:lastRenderedPageBreak/>
+        <w:t>RF3: Il sistema deve fornire al cameriere un modo per registrare il numero di posti effettivamente occupati in un tavolo.</w:t>
+      </w:r>
+    </w:p>
+    <w:p>
+      <w:r>
+        <w:t>RF4: Il sistema deve fornire una funzionalità che permetta di eseguire la somma del costo di tutti i sottordini all’interno dell’ordine di un tavolo.</w:t>
+      </w:r>
+      <w:r>
+        <w:t xml:space="preserve"> ***aspetta discussione con prof sul trattamento del cliente. Ma probabilmente è inutile</w:t>
+      </w:r>
+      <w:r>
+        <w:t>.</w:t>
+      </w:r>
+    </w:p>
+    <w:p>
+      <w:r>
+        <w:t>Questo tipo di requisito funzionale è un qualcosa di non esplicito all’interno della traccia, non hai ancora deciso se farlo così o mandare tutto alla cassa, lo fai ma nei requisiti di livello sistema.</w:t>
+      </w:r>
+    </w:p>
+    <w:p>
+      <w:r>
         <w:t>RF5</w:t>
       </w:r>
       <w:r>
-        <w:t xml:space="preserve">: </w:t>
-      </w:r>
-      <w:r>
-        <w:t>Il sistema deve controllare, al momento dell’acquisizione di un nuovo ordine da parte del cameriere, che la quantità di ciascun ingrediente richiesto sia maggiore o uguale alla quantità disponibile in magazzino.</w:t>
-      </w:r>
-    </w:p>
-    <w:p>
-      <w:r>
-        <w:t xml:space="preserve">RF6: </w:t>
-      </w:r>
-      <w:r>
-        <w:t xml:space="preserve">Se il requisito </w:t>
-      </w:r>
-      <w:r>
-        <w:t>RF5</w:t>
-      </w:r>
-      <w:r>
-        <w:t xml:space="preserve"> risulta soddisfatto, il sistema deve decrementare le scorte di magazzino sottraendo le quantità di ingredienti corrispondenti all’ordine confermato.</w:t>
-      </w:r>
-    </w:p>
-    <w:p>
-      <w:r>
-        <w:t xml:space="preserve">RF7: </w:t>
-      </w:r>
-      <w:r>
-        <w:t xml:space="preserve">Se il requisito </w:t>
-      </w:r>
-      <w:r>
-        <w:t>RF5</w:t>
-      </w:r>
-      <w:r>
-        <w:t xml:space="preserve"> risulta insoddisfatto, il sistema deve fornire una funzionalità per notificare il cameriere che tale ordine non può essere completato.</w:t>
-      </w:r>
-    </w:p>
-    <w:p>
-      <w:r>
-        <w:t xml:space="preserve">RF8: </w:t>
-      </w:r>
-      <w:r>
-        <w:t>Il sistema deve offrire al cuoco una funzionalità che consenta di visualizzare l’elenco degli ordini prelevati dai camerieri.</w:t>
+        <w:t>: Il sistema deve controllare, al momento dell’acquisizione di un nuovo ordine da parte del cameriere, che la quantità di ciascun ingrediente richiesto sia maggiore o uguale alla quantità disponibile in magazzino.</w:t>
+      </w:r>
+      <w:r>
+        <w:t xml:space="preserve"> *** è a supporto di un vincolo ma </w:t>
+      </w:r>
+      <w:r>
+        <w:t>suona molto come ripetizione di V5</w:t>
+      </w:r>
+    </w:p>
+    <w:p>
+      <w:r>
+        <w:t>***L’azione di conferma non va ancora messa perché dobbiamo scendere a livelli inferiori.</w:t>
+      </w:r>
+    </w:p>
+    <w:p>
+      <w:r>
+        <w:t>RF</w:t>
+      </w:r>
+      <w:proofErr w:type="gramStart"/>
+      <w:r>
+        <w:t>6 :</w:t>
+      </w:r>
+      <w:proofErr w:type="gramEnd"/>
+      <w:r>
+        <w:t xml:space="preserve"> Il sistema</w:t>
+      </w:r>
+      <w:r>
+        <w:t>, dopo la conferma di</w:t>
+      </w:r>
+      <w:r>
+        <w:t xml:space="preserve"> un ordine, deve </w:t>
+      </w:r>
+      <w:r>
+        <w:t>prenotare</w:t>
+      </w:r>
+      <w:r>
+        <w:t xml:space="preserve"> le quantità </w:t>
+      </w:r>
+      <w:r>
+        <w:t xml:space="preserve">degli ingredienti </w:t>
+      </w:r>
+      <w:r>
+        <w:t>richiest</w:t>
+      </w:r>
+      <w:r>
+        <w:t>i</w:t>
+      </w:r>
+      <w:r>
+        <w:t xml:space="preserve"> dalla scorta disponibile.</w:t>
+      </w:r>
+    </w:p>
+    <w:p>
+      <w:r>
+        <w:t>RF7: Se il requisito RF5 risulta insoddisfatto, il sistema deve fornire una funzionalità per notificare il cameriere che tale ordine non può essere completato.</w:t>
+      </w:r>
+      <w:r>
+        <w:t xml:space="preserve"> *** sbagliato perché dice il come</w:t>
+      </w:r>
+    </w:p>
+    <w:p>
+      <w:r>
+        <w:t>RF7 v2: Il sistema deve notificare il cameriere quando il magazzino non possiede ingredienti sufficienti per confermare un ordine. *** da chiedere perché riferita ad un altro requisito</w:t>
+      </w:r>
+    </w:p>
+    <w:p>
+      <w:r>
+        <w:t>RF8: Il sistema deve offrire al cuoco una funzionalità che consenta di visualizzare l’elenco degli ordini prelevati dai camerieri.</w:t>
       </w:r>
     </w:p>
     <w:p>
@@ -2210,6 +2181,9 @@
       <w:r>
         <w:t>.</w:t>
       </w:r>
+      <w:r>
+        <w:t xml:space="preserve">  **** sbagliato perché sei già andato oltre il livello utente</w:t>
+      </w:r>
     </w:p>
     <w:p>
       <w:r>
@@ -2247,18 +2221,34 @@
         <w:t xml:space="preserve"> per il numero di posti assegnati al tavolo</w:t>
       </w:r>
       <w:r>
-        <w:t>, il risultato è il conto totale</w:t>
+        <w:t xml:space="preserve">, il risultato è il conto </w:t>
+      </w:r>
+      <w:proofErr w:type="gramStart"/>
+      <w:r>
+        <w:t>totale</w:t>
       </w:r>
       <w:r>
         <w:t>.</w:t>
       </w:r>
-    </w:p>
-    <w:p>
-      <w:r>
-        <w:t xml:space="preserve">RF12: </w:t>
-      </w:r>
-      <w:r>
-        <w:t>Il sistema deve fornire al direttore una funzionalità che mostri la quantità di ingredienti che è necessario riordinare, in quanto non più disponibili in magazzino.</w:t>
+      <w:r>
+        <w:t>*</w:t>
+      </w:r>
+      <w:proofErr w:type="gramEnd"/>
+      <w:r>
+        <w:t>** sbagliato</w:t>
+      </w:r>
+    </w:p>
+    <w:p>
+      <w:r>
+        <w:t>RF12: Il sistema deve fornire al direttore una funzionalità che fornisca un elenco/report di ingredienti non più disponibili in magazzino.</w:t>
+      </w:r>
+    </w:p>
+    <w:p>
+      <w:r>
+        <w:t xml:space="preserve">RF13: </w:t>
+      </w:r>
+      <w:r>
+        <w:t>Il sistema deve fornire al cassiere una funzionalità che permetta di calcolare il conto per ogni tavolo</w:t>
       </w:r>
     </w:p>
     <w:p>
@@ -2279,6 +2269,45 @@
     <w:p>
       <w:r>
         <w:t>Risolvere dubbi riguardo vincoli o requisiti sui dati</w:t>
+      </w:r>
+    </w:p>
+    <w:p/>
+    <w:p>
+      <w:r>
+        <w:t>--Inserisco per ogni requisito funzionale, i casi d’uso che sviluppa (questa parte andrà poi modellata come tabella e inserita nella documentazione) –</w:t>
+      </w:r>
+    </w:p>
+    <w:p>
+      <w:r>
+        <w:lastRenderedPageBreak/>
+        <w:t xml:space="preserve">RF1: </w:t>
+      </w:r>
+      <w:r>
+        <w:t>“</w:t>
+      </w:r>
+      <w:r>
+        <w:t>Numero di posti superiore al massimo</w:t>
+      </w:r>
+      <w:r>
+        <w:t>”</w:t>
+      </w:r>
+      <w:r>
+        <w:t xml:space="preserve">, è un caso d’uso che estende un caso d’uso incluso. (Ho utilizzato questa forma di estensione perché era presente una cosa simile nelle slide della prof) </w:t>
+      </w:r>
+    </w:p>
+    <w:p>
+      <w:r>
+        <w:t>RF2: “Raccolta ordini”</w:t>
+      </w:r>
+    </w:p>
+    <w:p>
+      <w:pPr>
+        <w:rPr>
+          <w:u w:val="single"/>
+        </w:rPr>
+      </w:pPr>
+      <w:r>
+        <w:t xml:space="preserve">RF3: “Inserimento posti occupati al tavolo” è un caso d’uso incluso perché è la prima operazione che il cameriere deve fare nella raccolta delle ordinazioni. Il problema è che trattandolo così potrebbe risultare sconveniente nel caso di ordinazioni multiple sempre allo stesso tavolo. </w:t>
       </w:r>
     </w:p>
     <w:sectPr>

</xml_diff>

<commit_message>
12/05 Versione 2 con aggiustamenti sui req funzionali (Il 5 non l'ho tolto ma ci ho commentato vicino per chiederlo alla prof) e nuova versione .vpp
</commit_message>
<xml_diff>
--- a/Analisi_requisiti.docx
+++ b/Analisi_requisiti.docx
@@ -1196,27 +1196,22 @@
         <w:t>1</w:t>
       </w:r>
       <w:r>
-        <w:t>: Se il magazzino offre una quantità di prodotti sufficiente per effettuare l’ordine, allora bisogna sottrarre tale quantità dalla scorta disponibile</w:t>
-      </w:r>
-      <w:r>
-        <w:t>.</w:t>
+        <w:t>: Il sistema deve fornire al cameriere una funzionalità per creare un ordine per un tavolo.</w:t>
+      </w:r>
+    </w:p>
+    <w:p>
+      <w:r>
+        <w:t>RF</w:t>
+      </w:r>
+      <w:r>
+        <w:t>2</w:t>
+      </w:r>
+      <w:r>
+        <w:t>: Il sistema deve fornire al cameriere una funzionalità per inserire</w:t>
       </w:r>
       <w:r>
         <w:t xml:space="preserve"> </w:t>
       </w:r>
-    </w:p>
-    <w:p>
-      <w:r>
-        <w:t>RF2: Il sistema deve fornire al cameriere una funzionalità per creare un ordine per un tavolo.</w:t>
-      </w:r>
-    </w:p>
-    <w:p>
-      <w:r>
-        <w:t>RF3: Il sistema deve fornire al cameriere una funzionalità per inserire</w:t>
-      </w:r>
-      <w:r>
-        <w:t xml:space="preserve"> </w:t>
-      </w:r>
       <w:r>
         <w:t>pietanze singole all’interno dell’ordine.</w:t>
       </w:r>
@@ -1229,26 +1224,38 @@
         <w:t>RF</w:t>
       </w:r>
       <w:r>
+        <w:t>3</w:t>
+      </w:r>
+      <w:r>
+        <w:t>: Il sistema deve fornire al cameriere una funzionalità per inserire</w:t>
+      </w:r>
+      <w:r>
+        <w:t xml:space="preserve"> menu fissi</w:t>
+      </w:r>
+      <w:r>
+        <w:t xml:space="preserve"> all’interno dell’ordine.</w:t>
+      </w:r>
+    </w:p>
+    <w:p>
+      <w:r>
+        <w:t>RF</w:t>
+      </w:r>
+      <w:r>
         <w:t>4</w:t>
       </w:r>
       <w:r>
-        <w:t>: Il sistema deve fornire al cameriere una funzionalità per inserire</w:t>
-      </w:r>
-      <w:r>
-        <w:t xml:space="preserve"> menu fissi</w:t>
-      </w:r>
-      <w:r>
-        <w:t xml:space="preserve"> all’interno dell’ordine.</w:t>
-      </w:r>
-    </w:p>
-    <w:p>
-      <w:r>
-        <w:t>RF5: Il sistema deve fornire al cameriere una funzionalità per confermare l’ordine.</w:t>
-      </w:r>
-    </w:p>
-    <w:p>
-      <w:r>
-        <w:t>RF6: Il sistema deve fornire al cameriere una funzionalità che permette di inviare gli ordini validi</w:t>
+        <w:t>: Il sistema deve fornire al cameriere una funzionalità per confermare l’ordine.</w:t>
+      </w:r>
+    </w:p>
+    <w:p>
+      <w:r>
+        <w:t>RF</w:t>
+      </w:r>
+      <w:r>
+        <w:t>5</w:t>
+      </w:r>
+      <w:r>
+        <w:t>: Il sistema deve fornire al cameriere una funzionalità che permette di inviare gli ordini validi</w:t>
       </w:r>
       <w:r>
         <w:t xml:space="preserve"> al terminale del</w:t>
@@ -1256,21 +1263,42 @@
       <w:r>
         <w:t xml:space="preserve"> cuoco. (scritto così o direttamente al cuoco?)</w:t>
       </w:r>
+      <w:r>
+        <w:t xml:space="preserve"> -direi di toglierlo perché è un insieme di azioni che fa parte della conferma degli ordini-</w:t>
+      </w:r>
     </w:p>
     <w:p>
       <w:r>
         <w:t>RF</w:t>
       </w:r>
       <w:r>
+        <w:t>6</w:t>
+      </w:r>
+      <w:r>
+        <w:t>: Il sistema deve fornire al cameriere un modo per registrare il numero di posti effettivamente occupati in un tavolo.</w:t>
+      </w:r>
+    </w:p>
+    <w:p>
+      <w:r>
+        <w:t>RF</w:t>
+      </w:r>
+      <w:r>
         <w:t>7</w:t>
       </w:r>
       <w:r>
-        <w:t>: Il sistema deve fornire al cameriere un modo per registrare il numero di posti effettivamente occupati in un tavolo.</w:t>
-      </w:r>
-    </w:p>
-    <w:p>
-      <w:r>
-        <w:t>RF8: Il sistema deve effettuare un controllo sul magazzino, per verificare che la lista degli ingredienti costituenti un ordine siano effettivamente presenti in magazzino.</w:t>
+        <w:t xml:space="preserve">: Il sistema deve </w:t>
+      </w:r>
+      <w:r>
+        <w:t xml:space="preserve">poter </w:t>
+      </w:r>
+      <w:r>
+        <w:t>effettuare  controll</w:t>
+      </w:r>
+      <w:r>
+        <w:t>i</w:t>
+      </w:r>
+      <w:r>
+        <w:t xml:space="preserve"> sul magazzino, per verificare che la lista degli ingredienti costituenti un ordine siano effettivamente presenti in magazzino.</w:t>
       </w:r>
       <w:r>
         <w:t xml:space="preserve"> (è quello che fa diventare un ordine valido o meno)</w:t>
@@ -1281,7 +1309,10 @@
         <w:t>RF</w:t>
       </w:r>
       <w:r>
-        <w:t>9:</w:t>
+        <w:t>8</w:t>
+      </w:r>
+      <w:r>
+        <w:t>:</w:t>
       </w:r>
       <w:r>
         <w:t xml:space="preserve"> Il sistema, dopo</w:t>
@@ -1307,15 +1338,24 @@
     </w:p>
     <w:p>
       <w:r>
-        <w:t>RF10: IL sistema deve presentare una funzionalità per notificare il cameriere quando il magazzino non possiede ingredienti sufficienti per validare un ordine.</w:t>
-      </w:r>
-    </w:p>
-    <w:p>
-      <w:r>
         <w:t>RF</w:t>
       </w:r>
       <w:r>
-        <w:t>11</w:t>
+        <w:t>9</w:t>
+      </w:r>
+      <w:r>
+        <w:t>: IL sistema deve presentare una funzionalità per notificare il cameriere quando il magazzino non possiede ingredienti sufficienti per validare un ordine.</w:t>
+      </w:r>
+    </w:p>
+    <w:p>
+      <w:r>
+        <w:t>RF</w:t>
+      </w:r>
+      <w:r>
+        <w:t>1</w:t>
+      </w:r>
+      <w:r>
+        <w:t>0</w:t>
       </w:r>
       <w:r>
         <w:t>: Il sistema deve offrire al cuoco una funzionalità che consenta di visualizzare l’elenco degli ordini prelevati dai camerieri.</w:t>
@@ -1326,7 +1366,10 @@
         <w:t>RF</w:t>
       </w:r>
       <w:r>
-        <w:t>12</w:t>
+        <w:t>1</w:t>
+      </w:r>
+      <w:r>
+        <w:t>1</w:t>
       </w:r>
       <w:r>
         <w:t>: Il sistema deve fornire al cuoco una funzionalità che gli permetta di prelevare il prossimo ordine da preparare dalla lista degli ordini.</w:t>
@@ -1338,24 +1381,27 @@
         <w:t>RF1</w:t>
       </w:r>
       <w:r>
+        <w:t>2</w:t>
+      </w:r>
+      <w:r>
+        <w:t>: Il sistema deve fornire al direttore una funzionalità che fornisca un elenco/report di ingredienti non più disponibili in magazzino.</w:t>
+      </w:r>
+    </w:p>
+    <w:p>
+      <w:r>
+        <w:t>RF1</w:t>
+      </w:r>
+      <w:r>
         <w:t>3</w:t>
       </w:r>
       <w:r>
-        <w:t>: Il sistema deve fornire al direttore una funzionalità che fornisca un elenco/report di ingredienti non più disponibili in magazzino.</w:t>
-      </w:r>
-    </w:p>
-    <w:p>
-      <w:r>
-        <w:t>RF1</w:t>
-      </w:r>
-      <w:r>
-        <w:t>4</w:t>
-      </w:r>
-      <w:r>
         <w:t xml:space="preserve">: </w:t>
       </w:r>
       <w:r>
         <w:t>Il sistema deve fornire al cassiere una funzionalità che permetta di calcolare il conto per ogni tavolo</w:t>
+      </w:r>
+      <w:r>
+        <w:t>.</w:t>
       </w:r>
     </w:p>
     <w:p/>

</xml_diff>

<commit_message>
Requisiti definitivi e casi d'uso post colloquio con professoressa 14/05/25
</commit_message>
<xml_diff>
--- a/Analisi_requisiti.docx
+++ b/Analisi_requisiti.docx
@@ -287,26 +287,6 @@
     <w:p>
       <w:pPr>
         <w:pStyle w:val="Paragrafoelenco"/>
-        <w:numPr>
-          <w:ilvl w:val="0"/>
-          <w:numId w:val="4"/>
-        </w:numPr>
-      </w:pPr>
-      <w:r>
-        <w:t>Termine: ordine valido</w:t>
-      </w:r>
-    </w:p>
-    <w:p>
-      <w:pPr>
-        <w:pStyle w:val="Paragrafoelenco"/>
-      </w:pPr>
-      <w:r>
-        <w:t>Descrizione: Un ordine che è possibile eseguire perché il magazzino presenta ingredienti sufficienti per preparare tutti i piatti al suo interno.</w:t>
-      </w:r>
-    </w:p>
-    <w:p>
-      <w:pPr>
-        <w:pStyle w:val="Paragrafoelenco"/>
       </w:pPr>
     </w:p>
     <w:p>
@@ -322,7 +302,6 @@
     </w:p>
     <w:p>
       <w:pPr>
-        <w:pStyle w:val="Paragrafoelenco"/>
         <w:rPr>
           <w:u w:val="single"/>
         </w:rPr>
@@ -330,34 +309,14 @@
     </w:p>
     <w:p>
       <w:pPr>
-        <w:pStyle w:val="Paragrafoelenco"/>
-        <w:rPr>
-          <w:u w:val="single"/>
-        </w:rPr>
-      </w:pPr>
-    </w:p>
-    <w:p>
-      <w:pPr>
-        <w:pStyle w:val="Paragrafoelenco"/>
-        <w:rPr>
-          <w:u w:val="single"/>
-        </w:rPr>
-      </w:pPr>
-    </w:p>
-    <w:p>
-      <w:pPr>
-        <w:pStyle w:val="Paragrafoelenco"/>
-        <w:rPr>
-          <w:u w:val="single"/>
-        </w:rPr>
-      </w:pPr>
-    </w:p>
-    <w:p>
-      <w:pPr>
-        <w:pStyle w:val="Titolo1"/>
-      </w:pPr>
-      <w:r>
-        <w:t xml:space="preserve">Requisiti </w:t>
+        <w:pStyle w:val="Titolo2"/>
+      </w:pPr>
+      <w:r>
+        <w:lastRenderedPageBreak/>
+        <w:t xml:space="preserve">Requisiti stesura </w:t>
+      </w:r>
+      <w:r>
+        <w:t>definitiva 14/05/2025</w:t>
       </w:r>
     </w:p>
     <w:p>
@@ -398,10 +357,13 @@
     </w:p>
     <w:p>
       <w:r>
-        <w:t>RD</w:t>
-      </w:r>
-      <w:r>
-        <w:t>3: In fase di ordinazione, bisogna segnare il numero effettivo di posti occupati nel tavolo che sta ordinando.</w:t>
+        <w:t>RD3:</w:t>
+      </w:r>
+      <w:r>
+        <w:t>Un ordine contiene il numero di posti effettivamente occupati nel tavolo e tutti i piatti e menu ordinati dai clienti.</w:t>
+      </w:r>
+      <w:r>
+        <w:t xml:space="preserve"> </w:t>
       </w:r>
     </w:p>
     <w:p>
@@ -417,6 +379,11 @@
     </w:p>
     <w:p>
       <w:r>
+        <w:t>RD5: I menu fissi sono formati da primo,secondo,frutta, dolce ed eventualmente un contorno.</w:t>
+      </w:r>
+    </w:p>
+    <w:p>
+      <w:r>
         <w:t>RD5:</w:t>
       </w:r>
       <w:r>
@@ -428,9 +395,16 @@
     </w:p>
     <w:p>
       <w:r>
-        <w:t>RD6: Le pietanze disponibili del ristorante sono memorizzate in un menu (penso sia il modo corretto per dirla, ma non so quanto sia un requisito)</w:t>
-      </w:r>
-    </w:p>
+        <w:t>RD6:</w:t>
+      </w:r>
+      <w:r>
+        <w:t>Il menu memorizza tutte le pietanze ordinabili.</w:t>
+      </w:r>
+      <w:r>
+        <w:t xml:space="preserve"> </w:t>
+      </w:r>
+    </w:p>
+    <w:p/>
     <w:p>
       <w:pPr>
         <w:pStyle w:val="Titolo2"/>
@@ -452,115 +426,26 @@
     </w:p>
     <w:p>
       <w:r>
-        <w:t>V2: Non è possibile aggiungere posti ad un tavolo, se si supera il numero massimo di posti.</w:t>
-      </w:r>
-    </w:p>
-    <w:p>
-      <w:r>
         <w:t>V</w:t>
       </w:r>
       <w:r>
-        <w:t>3</w:t>
-      </w:r>
-      <w:r>
-        <w:t>: Un singolo ordine è l’insieme di tutti i sottordini dei partecipanti al tavolo.</w:t>
-      </w:r>
-    </w:p>
-    <w:p>
-      <w:r>
-        <w:t>V</w:t>
-      </w:r>
-      <w:r>
-        <w:t>4</w:t>
-      </w:r>
-      <w:r>
-        <w:t>: Al conto finale si somma un coperto per ogni partecipante al tavolo.</w:t>
-      </w:r>
-    </w:p>
-    <w:p>
-      <w:r>
-        <w:t>V</w:t>
-      </w:r>
-      <w:r>
-        <w:t>5</w:t>
-      </w:r>
-      <w:r>
-        <w:t>: Al momento del prelievo dell’ordine, bisogna controllare la disponibilità degli ingredienti in magazzino.</w:t>
-      </w:r>
-    </w:p>
-    <w:p>
-      <w:r>
-        <w:t>V5: Per confermare l’ordine è necessario che in magazzino ci sia una quantità sufficiente di tutti i prodotti necessari.</w:t>
-      </w:r>
-    </w:p>
-    <w:p>
-      <w:r>
-        <w:t>V</w:t>
-      </w:r>
-      <w:r>
-        <w:t>6</w:t>
-      </w:r>
-      <w:r>
-        <w:t xml:space="preserve">: Se il magazzino offre una quantità di prodotti sufficiente per effettuare l’ordine, allora bisogna sottrarre tale quantità dalla scorta </w:t>
-      </w:r>
-      <w:proofErr w:type="gramStart"/>
-      <w:r>
-        <w:t>disponibile.</w:t>
-      </w:r>
-      <w:r>
-        <w:t>*</w:t>
-      </w:r>
-      <w:proofErr w:type="gramEnd"/>
-      <w:r>
-        <w:t>** è un funzionale</w:t>
-      </w:r>
-    </w:p>
-    <w:p>
-      <w:r>
-        <w:t>V</w:t>
-      </w:r>
-      <w:r>
-        <w:t>7</w:t>
-      </w:r>
-      <w:r>
-        <w:t>: Gli ordini dei camerieri che appaiono al cuoco, devono rispettare l’ordine di memorizzazione. (Vincolo sul requisito</w:t>
-      </w:r>
-      <w:r>
-        <w:t xml:space="preserve"> RF8</w:t>
-      </w:r>
-      <w:r>
-        <w:t>)</w:t>
-      </w:r>
-    </w:p>
-    <w:p>
-      <w:r>
-        <w:t>V</w:t>
-      </w:r>
-      <w:r>
-        <w:t>8</w:t>
-      </w:r>
-      <w:r>
-        <w:t xml:space="preserve">: Quando il cuoco preleva un ordine, questo viene eliminato dalla lista. (vincolo sul requisito </w:t>
-      </w:r>
-      <w:r>
-        <w:t>RF9</w:t>
-      </w:r>
-      <w:r>
-        <w:t xml:space="preserve">)  </w:t>
-      </w:r>
-    </w:p>
-    <w:p>
-      <w:pPr>
-        <w:rPr>
-          <w:u w:val="single"/>
-        </w:rPr>
-      </w:pPr>
-      <w:r>
-        <w:t>*** siamo a livello utente o sistema? Il fatto è che è esplicitamente richiesto, stai dicendo come deve farlo, non va bene come vincolo</w:t>
-      </w:r>
-    </w:p>
-    <w:p/>
-    <w:p/>
+        <w:t>2</w:t>
+      </w:r>
+      <w:r>
+        <w:t xml:space="preserve">: </w:t>
+      </w:r>
+      <w:r>
+        <w:t>Il conto finale include</w:t>
+      </w:r>
+      <w:r>
+        <w:t xml:space="preserve"> un coperto per ogni partecipante al tavolo.</w:t>
+      </w:r>
+    </w:p>
+    <w:p>
+      <w:r>
+        <w:t>V3: Il coperto ha un costo fisso.</w:t>
+      </w:r>
+    </w:p>
     <w:p>
       <w:pPr>
         <w:pStyle w:val="Titolo2"/>
@@ -572,827 +457,177 @@
         <w:rPr>
           <w:color w:val="BF4E14" w:themeColor="accent2" w:themeShade="BF"/>
         </w:rPr>
+        <w:t>Requisiti funzionali</w:t>
+      </w:r>
+    </w:p>
+    <w:p/>
+    <w:p>
+      <w:r>
+        <w:t>RF</w:t>
+      </w:r>
+      <w:r>
+        <w:t>1</w:t>
+      </w:r>
+      <w:r>
+        <w:t>: Il sistema deve fornire al cameriere una funzionalità per creare un ordine per un tavolo.</w:t>
+      </w:r>
+    </w:p>
+    <w:p>
+      <w:r>
+        <w:t>RF</w:t>
+      </w:r>
+      <w:r>
+        <w:t>2</w:t>
+      </w:r>
+      <w:r>
+        <w:t>: Il sistema deve fornire al cameriere una funzionalità per inserire</w:t>
+      </w:r>
+      <w:r>
+        <w:t xml:space="preserve"> </w:t>
+      </w:r>
+      <w:r>
+        <w:t>pietanze singole all’interno dell’ordine.</w:t>
+      </w:r>
+      <w:r>
+        <w:t xml:space="preserve">  </w:t>
+      </w:r>
+    </w:p>
+    <w:p>
+      <w:r>
+        <w:t>RF</w:t>
+      </w:r>
+      <w:r>
+        <w:t>3</w:t>
+      </w:r>
+      <w:r>
+        <w:t>: Il sistema deve fornire al cameriere una funzionalità per inserire menu fissi all’interno dell’ordine.</w:t>
+      </w:r>
+    </w:p>
+    <w:p>
+      <w:r>
+        <w:t>RF</w:t>
+      </w:r>
+      <w:r>
+        <w:t>4</w:t>
+      </w:r>
+      <w:r>
+        <w:t>: Il sistema deve fornire al cameriere una funzionalità per confermare l’ordine.</w:t>
+      </w:r>
+    </w:p>
+    <w:p>
+      <w:r>
+        <w:t>RF</w:t>
+      </w:r>
+      <w:r>
+        <w:t>5</w:t>
+      </w:r>
+      <w:r>
+        <w:t>: Il sistema deve fornire al cameriere un modo per registrare il numero di posti effettivamente occupati in un tavolo.</w:t>
+      </w:r>
+    </w:p>
+    <w:p>
+      <w:r>
+        <w:t>RF</w:t>
+      </w:r>
+      <w:r>
+        <w:t>6</w:t>
+      </w:r>
+      <w:r>
+        <w:t xml:space="preserve">: Il sistema deve </w:t>
+      </w:r>
+      <w:r>
+        <w:t>fornire una funzionalità per controllare la quantità di ingredienti presenti nel magazzino.</w:t>
+      </w:r>
+    </w:p>
+    <w:p>
+      <w:r>
+        <w:t>RF</w:t>
+      </w:r>
+      <w:r>
+        <w:t>7</w:t>
+      </w:r>
+      <w:r>
+        <w:t>:</w:t>
+      </w:r>
+      <w:r>
+        <w:t xml:space="preserve"> Il sistema deve</w:t>
+      </w:r>
+      <w:r>
+        <w:t xml:space="preserve"> fornire una funzionalità per</w:t>
+      </w:r>
+      <w:r>
+        <w:t xml:space="preserve"> </w:t>
+      </w:r>
+      <w:r>
+        <w:t>prenotare</w:t>
+      </w:r>
+      <w:r>
+        <w:t xml:space="preserve"> le quantità degli ingredienti </w:t>
+      </w:r>
+      <w:r>
+        <w:t>richiesti dal magazzino</w:t>
+      </w:r>
+      <w:r>
+        <w:t>.</w:t>
+      </w:r>
+    </w:p>
+    <w:p>
+      <w:r>
+        <w:t>RF</w:t>
+      </w:r>
+      <w:r>
+        <w:t>8</w:t>
+      </w:r>
+      <w:r>
+        <w:t xml:space="preserve">: IL sistema deve presentare una funzionalità per notificare il cameriere </w:t>
+      </w:r>
+      <w:r>
+        <w:t>dell’impossibilità di confermare l’ordine.</w:t>
+      </w:r>
+    </w:p>
+    <w:p>
+      <w:r>
+        <w:t>RF</w:t>
+      </w:r>
+      <w:r>
+        <w:t>9</w:t>
+      </w:r>
+      <w:r>
+        <w:t>: Il sistema deve offrire al cuoco una funzionalità che consenta di visualizzare l’elenco degli ordini prelevati.</w:t>
+      </w:r>
+    </w:p>
+    <w:p>
+      <w:r>
         <w:lastRenderedPageBreak/>
-        <w:t>Requisiti funzionali</w:t>
-      </w:r>
-    </w:p>
-    <w:p>
-      <w:pPr>
-        <w:tabs>
-          <w:tab w:val="left" w:pos="1908"/>
-        </w:tabs>
-      </w:pPr>
-      <w:r>
-        <w:t>RF1: Il sistema deve fornire un modo per evitare che un tavolo superi il numero massimo di posti a sedere. (sicuramente va riscritto meglio</w:t>
-      </w:r>
-      <w:proofErr w:type="gramStart"/>
-      <w:r>
-        <w:t>).</w:t>
-      </w:r>
-      <w:r>
-        <w:t>*</w:t>
-      </w:r>
-      <w:proofErr w:type="gramEnd"/>
-      <w:r>
-        <w:t>*** siamo in alto livello quindi tecnicamente non è il momento di inserirlo</w:t>
-      </w:r>
-      <w:r>
-        <w:t>, hai già un vincolo che richiede di farlo</w:t>
-      </w:r>
-    </w:p>
-    <w:p>
-      <w:r>
-        <w:t>RF2: Il sistema deve fornire al cameriere una funzionalità per la raccolta degli ordini ai tavoli.</w:t>
-      </w:r>
-    </w:p>
-    <w:p>
-      <w:r>
-        <w:t>Errore grave, è il requisito funzionale più importante ma è vago e non atomico, bisogna suddividerlo in più requisiti atomici.</w:t>
-      </w:r>
-    </w:p>
-    <w:p>
-      <w:r>
-        <w:t>RF3: Il sistema deve fornire al cameriere un modo per registrare il numero di posti effettivamente occupati in un tavolo.</w:t>
-      </w:r>
-    </w:p>
-    <w:p>
-      <w:r>
-        <w:t>RF4: Il sistema deve fornire una funzionalità che permetta di eseguire la somma del costo di tutti i sottordini all’interno dell’ordine di un tavolo.</w:t>
-      </w:r>
-      <w:r>
-        <w:t xml:space="preserve"> ***aspetta discussione con prof sul trattamento del cliente. Ma probabilmente è inutile</w:t>
-      </w:r>
-      <w:r>
-        <w:t>.</w:t>
-      </w:r>
-    </w:p>
-    <w:p>
-      <w:r>
-        <w:t>Questo tipo di requisito funzionale è un qualcosa di non esplicito all’interno della traccia, non hai ancora deciso se farlo così o mandare tutto alla cassa, lo fai ma nei requisiti di livello sistema.</w:t>
-      </w:r>
-    </w:p>
-    <w:p>
-      <w:pPr>
-        <w:rPr>
-          <w:color w:val="0B769F" w:themeColor="accent4" w:themeShade="BF"/>
-        </w:rPr>
-      </w:pPr>
-      <w:r>
-        <w:rPr>
-          <w:color w:val="0B769F" w:themeColor="accent4" w:themeShade="BF"/>
-        </w:rPr>
-        <w:t>RF4 tolto perché considerato una scelta di design.</w:t>
-      </w:r>
-    </w:p>
-    <w:p>
-      <w:r>
-        <w:t>RF5</w:t>
-      </w:r>
-      <w:r>
-        <w:t>: Il sistema deve controllare, al momento dell’acquisizione di un nuovo ordine da parte del cameriere, che la quantità di ciascun ingrediente richiesto sia maggiore o uguale alla quantità disponibile in magazzino.</w:t>
-      </w:r>
-      <w:r>
-        <w:t xml:space="preserve"> *** è a supporto di un vincolo ma </w:t>
-      </w:r>
-      <w:r>
-        <w:t>suona molto come ripetizione di V5</w:t>
-      </w:r>
-    </w:p>
-    <w:p>
-      <w:r>
-        <w:t>***L’azione di conferma non va ancora messa perché dobbiamo scendere a livelli inferiori.</w:t>
-      </w:r>
-    </w:p>
-    <w:p>
-      <w:r>
         <w:t>RF</w:t>
       </w:r>
-      <w:proofErr w:type="gramStart"/>
-      <w:r>
-        <w:t>6 :</w:t>
-      </w:r>
-      <w:proofErr w:type="gramEnd"/>
-      <w:r>
-        <w:t xml:space="preserve"> Il sistema</w:t>
-      </w:r>
-      <w:r>
-        <w:t>, dopo la conferma di</w:t>
-      </w:r>
-      <w:r>
-        <w:t xml:space="preserve"> un ordine, deve </w:t>
-      </w:r>
-      <w:r>
-        <w:t>prenotare</w:t>
-      </w:r>
-      <w:r>
-        <w:t xml:space="preserve"> le quantità </w:t>
-      </w:r>
-      <w:r>
-        <w:t xml:space="preserve">degli ingredienti </w:t>
-      </w:r>
-      <w:r>
-        <w:t>richiest</w:t>
-      </w:r>
-      <w:r>
-        <w:t>i</w:t>
-      </w:r>
-      <w:r>
-        <w:t xml:space="preserve"> dalla scorta disponibile.</w:t>
-      </w:r>
-    </w:p>
-    <w:p>
-      <w:r>
-        <w:t>RF7 v2: Il sistema deve notificare il cameriere quando il magazzino non possiede ingredienti sufficienti per confermare un ordine. *** da chiedere perché riferita ad un altro requisito</w:t>
-      </w:r>
-    </w:p>
-    <w:p>
-      <w:r>
-        <w:t>RF8: Il sistema deve offrire al cuoco una funzionalità che consenta di visualizzare l’elenco degli ordini prelevati dai camerieri.</w:t>
-      </w:r>
-    </w:p>
-    <w:p>
-      <w:r>
-        <w:t xml:space="preserve">RF9: </w:t>
-      </w:r>
-      <w:r>
-        <w:t>Il sistema deve fornire al cuoco una funzionalità che gli permetta di prelevare il prossimo ordine da preparare dalla lista degli ordini.</w:t>
-      </w:r>
-    </w:p>
-    <w:p>
-      <w:r>
-        <w:t xml:space="preserve">RF10: </w:t>
-      </w:r>
-      <w:r>
-        <w:t xml:space="preserve">Il sistema </w:t>
-      </w:r>
-      <w:r>
-        <w:rPr>
-          <w:b/>
-          <w:bCs/>
-        </w:rPr>
-        <w:t>deve</w:t>
-      </w:r>
-      <w:r>
-        <w:t xml:space="preserve"> calcolare</w:t>
-      </w:r>
-      <w:r>
-        <w:t xml:space="preserve"> il totale provvisorio</w:t>
-      </w:r>
-      <w:r>
-        <w:t xml:space="preserve"> sommando tutti gli ordini associati allo stesso tavolo, indipendentemente dal numero di ordinazion</w:t>
-      </w:r>
-      <w:r>
-        <w:t>i</w:t>
-      </w:r>
-      <w:r>
-        <w:t>.</w:t>
-      </w:r>
-      <w:r>
-        <w:t xml:space="preserve">  **** sbagliato perché sei già andato oltre il livello utente</w:t>
-      </w:r>
-    </w:p>
-    <w:p>
-      <w:r>
-        <w:t xml:space="preserve">RF11: </w:t>
-      </w:r>
-      <w:r>
-        <w:t xml:space="preserve">Il sistema </w:t>
-      </w:r>
-      <w:r>
-        <w:rPr>
-          <w:b/>
-          <w:bCs/>
-        </w:rPr>
-        <w:t>deve</w:t>
-      </w:r>
-      <w:r>
-        <w:t xml:space="preserve"> aggiungere al totale p</w:t>
-      </w:r>
-      <w:r>
-        <w:t>rovvisorio</w:t>
-      </w:r>
-      <w:r>
-        <w:t xml:space="preserve"> calcolato in </w:t>
-      </w:r>
-      <w:r>
-        <w:t>R27</w:t>
-      </w:r>
-      <w:r>
-        <w:t xml:space="preserve"> il coperto, moltiplicando il valore di coperto </w:t>
-      </w:r>
-      <w:r>
-        <w:t>fissato</w:t>
-      </w:r>
-      <w:r>
-        <w:t xml:space="preserve"> per il numero di posti assegnati al tavolo</w:t>
-      </w:r>
-      <w:r>
-        <w:t xml:space="preserve">, il risultato è il conto </w:t>
-      </w:r>
-      <w:proofErr w:type="gramStart"/>
-      <w:r>
-        <w:t>totale</w:t>
-      </w:r>
-      <w:r>
-        <w:t>.</w:t>
-      </w:r>
-      <w:r>
-        <w:t>*</w:t>
-      </w:r>
-      <w:proofErr w:type="gramEnd"/>
-      <w:r>
-        <w:t>** sbagliato</w:t>
-      </w:r>
-    </w:p>
-    <w:p>
-      <w:r>
-        <w:t>RF12: Il sistema deve fornire al direttore una funzionalità che fornisca un elenco/report di ingredienti non più disponibili in magazzino.</w:t>
-      </w:r>
-    </w:p>
-    <w:p>
-      <w:r>
-        <w:t xml:space="preserve">RF13: </w:t>
-      </w:r>
-      <w:r>
-        <w:t>Il sistema deve fornire al cassiere una funzionalità che permetta di calcolare il conto per ogni tavolo</w:t>
-      </w:r>
-    </w:p>
-    <w:p>
-      <w:r>
-        <w:t>--da fare—</w:t>
-      </w:r>
-    </w:p>
-    <w:p>
-      <w:r>
-        <w:lastRenderedPageBreak/>
-        <w:t>Rivedere problema in viola</w:t>
-      </w:r>
-    </w:p>
-    <w:p>
-      <w:r>
-        <w:t>Riscrivere in una forma migliore e più corretta</w:t>
-      </w:r>
-    </w:p>
-    <w:p>
-      <w:r>
-        <w:t>Risolvere dubbi riguardo vincoli o requisiti sui dati</w:t>
-      </w:r>
-    </w:p>
-    <w:p/>
-    <w:p>
-      <w:r>
-        <w:t>--Inserisco per ogni requisito funzionale, i casi d’uso che sviluppa (questa parte andrà poi modellata come tabella e inserita nella documentazione) –</w:t>
-      </w:r>
-    </w:p>
-    <w:p>
-      <w:r>
-        <w:t xml:space="preserve">RF1: </w:t>
-      </w:r>
-      <w:r>
-        <w:t>“</w:t>
-      </w:r>
-      <w:r>
-        <w:t>Numero di posti superiore al massimo</w:t>
-      </w:r>
-      <w:r>
-        <w:t>”</w:t>
-      </w:r>
-      <w:r>
-        <w:t xml:space="preserve">, è un caso d’uso che estende un caso d’uso incluso. (Ho utilizzato questa forma di estensione perché era presente una cosa simile nelle slide della prof) </w:t>
-      </w:r>
-    </w:p>
-    <w:p>
-      <w:r>
-        <w:t>RF2: “Raccolta ordini”</w:t>
-      </w:r>
-    </w:p>
-    <w:p>
-      <w:r>
-        <w:t xml:space="preserve">RF3: “Inserimento posti occupati al tavolo” è un caso d’uso incluso perché è la prima operazione che il cameriere deve fare nella raccolta delle ordinazioni. Il problema è che trattandolo così potrebbe risultare sconveniente nel caso di ordinazioni multiple sempre allo stesso tavolo. </w:t>
-      </w:r>
-    </w:p>
-    <w:p>
-      <w:r>
-        <w:t xml:space="preserve">Comprensione traccia: </w:t>
-      </w:r>
-    </w:p>
-    <w:p>
-      <w:pPr>
-        <w:pStyle w:val="Paragrafoelenco"/>
-        <w:numPr>
-          <w:ilvl w:val="0"/>
-          <w:numId w:val="10"/>
-        </w:numPr>
-        <w:rPr>
-          <w:u w:val="single"/>
-        </w:rPr>
-      </w:pPr>
-      <w:r>
-        <w:rPr>
-          <w:u w:val="single"/>
-        </w:rPr>
-        <w:t xml:space="preserve">Quante </w:t>
-      </w:r>
-      <w:r>
-        <w:t xml:space="preserve">volte un tavolo può effettuare </w:t>
-      </w:r>
-      <w:proofErr w:type="gramStart"/>
-      <w:r>
-        <w:t>un ordinazione</w:t>
-      </w:r>
-      <w:proofErr w:type="gramEnd"/>
-      <w:r>
-        <w:t xml:space="preserve"> nell’arco della serata?</w:t>
-      </w:r>
-    </w:p>
-    <w:p>
-      <w:pPr>
-        <w:pStyle w:val="Paragrafoelenco"/>
-        <w:numPr>
-          <w:ilvl w:val="0"/>
-          <w:numId w:val="10"/>
-        </w:numPr>
-        <w:rPr>
-          <w:u w:val="single"/>
-        </w:rPr>
-      </w:pPr>
-      <w:r>
-        <w:rPr>
-          <w:u w:val="single"/>
-        </w:rPr>
-        <w:t xml:space="preserve">Come trattare </w:t>
-      </w:r>
-      <w:r>
-        <w:t>la questione del vincolo sulla scelta dei piatti del cliente?</w:t>
-      </w:r>
-    </w:p>
-    <w:p>
-      <w:pPr>
-        <w:pStyle w:val="Paragrafoelenco"/>
-        <w:numPr>
-          <w:ilvl w:val="0"/>
-          <w:numId w:val="10"/>
-        </w:numPr>
-        <w:rPr>
-          <w:u w:val="single"/>
-        </w:rPr>
-      </w:pPr>
-      <w:r>
-        <w:t>Come trattare il tavolo e il cliente? Il software è totalmente interno all’attività, non ha trasparenze verso il cliente, che consideriamo solo come tavolo.</w:t>
-      </w:r>
-    </w:p>
-    <w:p>
-      <w:pPr>
-        <w:pStyle w:val="Paragrafoelenco"/>
-        <w:numPr>
-          <w:ilvl w:val="0"/>
-          <w:numId w:val="10"/>
-        </w:numPr>
-        <w:rPr>
-          <w:u w:val="single"/>
-        </w:rPr>
-      </w:pPr>
-      <w:r>
-        <w:t>Domanda su gestione magazzino</w:t>
-      </w:r>
-    </w:p>
-    <w:p>
-      <w:pPr>
-        <w:pStyle w:val="Paragrafoelenco"/>
-        <w:numPr>
-          <w:ilvl w:val="0"/>
-          <w:numId w:val="10"/>
-        </w:numPr>
-        <w:rPr>
-          <w:u w:val="single"/>
-        </w:rPr>
-      </w:pPr>
-      <w:r>
-        <w:t xml:space="preserve">Domanda sulla questione del report, </w:t>
-      </w:r>
-      <w:proofErr w:type="gramStart"/>
-      <w:r>
-        <w:t>giornaliero( quindi</w:t>
-      </w:r>
-      <w:proofErr w:type="gramEnd"/>
-      <w:r>
-        <w:t xml:space="preserve"> attuato da tempo) oppure avviato da responsabile?</w:t>
-      </w:r>
-    </w:p>
-    <w:p>
-      <w:pPr>
-        <w:rPr>
-          <w:u w:val="single"/>
-        </w:rPr>
-      </w:pPr>
-    </w:p>
-    <w:p>
-      <w:pPr>
-        <w:pStyle w:val="Titolo2"/>
-      </w:pPr>
-      <w:r>
-        <w:t>Requisiti stesura 3</w:t>
-      </w:r>
-    </w:p>
-    <w:p>
-      <w:pPr>
-        <w:pStyle w:val="Titolo2"/>
-        <w:rPr>
-          <w:color w:val="8DD873" w:themeColor="accent6" w:themeTint="99"/>
-        </w:rPr>
-      </w:pPr>
-      <w:r>
-        <w:rPr>
-          <w:color w:val="8DD873" w:themeColor="accent6" w:themeTint="99"/>
-        </w:rPr>
-        <w:t>Requisiti sui dati</w:t>
-      </w:r>
-    </w:p>
-    <w:p>
-      <w:r>
-        <w:t>RD1:</w:t>
-      </w:r>
-      <w:r>
-        <w:t xml:space="preserve"> </w:t>
-      </w:r>
-      <w:r>
-        <w:t>Di ogni tavolo si vuole memorizzare un numero identificativo e un numero massimo di posti a sedere.</w:t>
-      </w:r>
-    </w:p>
-    <w:p>
-      <w:r>
-        <w:t>RD2:</w:t>
-      </w:r>
-      <w:r>
-        <w:t xml:space="preserve"> </w:t>
-      </w:r>
-      <w:r>
-        <w:t>Il menu contiene sia pietanze liberamente ordinabili che menu a prezzo fisso.</w:t>
-      </w:r>
-    </w:p>
-    <w:p>
-      <w:r>
-        <w:t>RD3: In fase di ordinazione, bisogna segnare il numero effettivo di posti occupati nel tavolo che sta ordinando.</w:t>
-      </w:r>
-    </w:p>
-    <w:p>
-      <w:r>
-        <w:t>RD4:</w:t>
-      </w:r>
-      <w:r>
-        <w:t xml:space="preserve"> </w:t>
-      </w:r>
-      <w:r>
-        <w:t>Ogni piatto presente sul menu, è composto dagli ingredienti presenti su un ricettario.</w:t>
-      </w:r>
-    </w:p>
-    <w:p>
-      <w:r>
-        <w:t>RD5:</w:t>
-      </w:r>
-      <w:r>
-        <w:t xml:space="preserve"> </w:t>
-      </w:r>
-      <w:r>
-        <w:t>Il ricettario memorizza per ogni pietanza: l’elenco di ingredienti necessari e la rispettiva quantità.</w:t>
-      </w:r>
-    </w:p>
-    <w:p>
-      <w:r>
-        <w:t>RD6: Le pietanze disponibili del ristorante sono memorizzate in un menu (penso sia il modo corretto per dirla, ma non so quanto sia un requisito)</w:t>
-      </w:r>
-    </w:p>
-    <w:p/>
-    <w:p>
-      <w:pPr>
-        <w:pStyle w:val="Titolo2"/>
-        <w:rPr>
-          <w:color w:val="0B769F" w:themeColor="accent4" w:themeShade="BF"/>
-        </w:rPr>
-      </w:pPr>
-      <w:r>
-        <w:rPr>
-          <w:color w:val="0B769F" w:themeColor="accent4" w:themeShade="BF"/>
-        </w:rPr>
-        <w:t>Vincoli</w:t>
-      </w:r>
-    </w:p>
-    <w:p>
-      <w:r>
-        <w:t>V1: Il ristorante possiede un numero fisso di tavoli.</w:t>
-      </w:r>
-    </w:p>
-    <w:p>
-      <w:r>
-        <w:t>V2: Non è possibile aggiungere posti ad un tavolo, se si supera il numero massimo di posti.</w:t>
-      </w:r>
-    </w:p>
-    <w:p>
-      <w:r>
-        <w:lastRenderedPageBreak/>
-        <w:t>V</w:t>
-      </w:r>
-      <w:r>
-        <w:t>3</w:t>
-      </w:r>
-      <w:r>
-        <w:t>: Al conto finale si somma un coperto per ogni partecipante al tavolo.</w:t>
-      </w:r>
-    </w:p>
-    <w:p>
-      <w:r>
-        <w:t>V</w:t>
-      </w:r>
-      <w:r>
-        <w:t>4</w:t>
-      </w:r>
-      <w:r>
-        <w:t>: Per confermare l’ordine è necessario che in magazzino ci sia una quantità sufficiente di tutti i prodotti necessari.</w:t>
-      </w:r>
-    </w:p>
-    <w:p>
-      <w:r>
-        <w:t>V</w:t>
-      </w:r>
-      <w:r>
-        <w:t>5</w:t>
-      </w:r>
-      <w:r>
-        <w:t>: Gli ordini dei camerieri che appaiono al cuoco, devono rispettare l’ordine di memorizzazione. (Vincolo sul requisito RF8)</w:t>
-      </w:r>
-    </w:p>
-    <w:p>
-      <w:r>
-        <w:t>V</w:t>
-      </w:r>
-      <w:r>
-        <w:t>6</w:t>
-      </w:r>
-      <w:r>
-        <w:t xml:space="preserve">: Quando il cuoco preleva un ordine, questo </w:t>
-      </w:r>
-      <w:r>
-        <w:t>deve essere eliminato</w:t>
-      </w:r>
-      <w:r>
-        <w:t xml:space="preserve"> dalla lista. (vincolo sul requisito RF9)  </w:t>
-      </w:r>
-    </w:p>
-    <w:p>
-      <w:r>
-        <w:t>V7:</w:t>
-      </w:r>
-      <w:r>
-        <w:t xml:space="preserve"> </w:t>
-      </w:r>
-      <w:r>
-        <w:t>D</w:t>
-      </w:r>
-      <w:r>
-        <w:t>eve essere presente un sistema per la gestione del magazzino.</w:t>
-      </w:r>
-      <w:r>
-        <w:t xml:space="preserve"> (a prescindere da qualsiasi requisito)</w:t>
-      </w:r>
-    </w:p>
-    <w:p>
-      <w:r>
-        <w:t>V8: Un ordine è valido, quindi inviabile al cuoco, se il magazzino presenta ingredienti sufficienti per preparare tutti i piatti di cui è formato.</w:t>
-      </w:r>
-      <w:r>
-        <w:t xml:space="preserve"> (chiedi alla prof la forma del vincolo)</w:t>
-      </w:r>
-    </w:p>
-    <w:p>
-      <w:r>
-        <w:t>V8.1 Un ordine può essere inviato al cuoco solo se valido.</w:t>
-      </w:r>
-    </w:p>
-    <w:p>
-      <w:r>
-        <w:t>(Non ci è detto se questo sia già presente quindi lo dobbiamo includere noi)</w:t>
-      </w:r>
-    </w:p>
-    <w:p>
-      <w:pPr>
-        <w:pStyle w:val="Titolo2"/>
-        <w:rPr>
-          <w:color w:val="BF4E14" w:themeColor="accent2" w:themeShade="BF"/>
-        </w:rPr>
-      </w:pPr>
-      <w:r>
-        <w:rPr>
-          <w:color w:val="BF4E14" w:themeColor="accent2" w:themeShade="BF"/>
-        </w:rPr>
-        <w:t>Requisiti funzionali</w:t>
-      </w:r>
-    </w:p>
-    <w:p/>
-    <w:p>
-      <w:r>
-        <w:t>RF</w:t>
-      </w:r>
       <w:r>
         <w:t>1</w:t>
       </w:r>
       <w:r>
-        <w:t>: Il sistema deve fornire al cameriere una funzionalità per creare un ordine per un tavolo.</w:t>
-      </w:r>
-    </w:p>
-    <w:p>
-      <w:r>
-        <w:t>RF</w:t>
+        <w:t>0</w:t>
+      </w:r>
+      <w:r>
+        <w:t>: Il sistema deve fornire al cuoco una funzionalità che gli permetta di prelevare il prossimo ordine da preparare dalla lista degli ordini.</w:t>
+      </w:r>
+    </w:p>
+    <w:p>
+      <w:r>
+        <w:t>RF1</w:t>
+      </w:r>
+      <w:r>
+        <w:t>1</w:t>
+      </w:r>
+      <w:r>
+        <w:t>: Il sistema deve fornire al direttore una funzionalità che fornisca un elenco/report di ingredienti non più disponibili in magazzino.</w:t>
+      </w:r>
+    </w:p>
+    <w:p>
+      <w:r>
+        <w:t>RF1</w:t>
       </w:r>
       <w:r>
         <w:t>2</w:t>
-      </w:r>
-      <w:r>
-        <w:t>: Il sistema deve fornire al cameriere una funzionalità per inserire</w:t>
-      </w:r>
-      <w:r>
-        <w:t xml:space="preserve"> </w:t>
-      </w:r>
-      <w:r>
-        <w:t>pietanze singole all’interno dell’ordine.</w:t>
-      </w:r>
-      <w:r>
-        <w:t xml:space="preserve">  </w:t>
-      </w:r>
-    </w:p>
-    <w:p>
-      <w:r>
-        <w:t>RF</w:t>
-      </w:r>
-      <w:r>
-        <w:t>3</w:t>
-      </w:r>
-      <w:r>
-        <w:t>: Il sistema deve fornire al cameriere una funzionalità per inserire</w:t>
-      </w:r>
-      <w:r>
-        <w:t xml:space="preserve"> menu fissi</w:t>
-      </w:r>
-      <w:r>
-        <w:t xml:space="preserve"> all’interno dell’ordine.</w:t>
-      </w:r>
-    </w:p>
-    <w:p>
-      <w:r>
-        <w:t>RF</w:t>
-      </w:r>
-      <w:r>
-        <w:t>4</w:t>
-      </w:r>
-      <w:r>
-        <w:t>: Il sistema deve fornire al cameriere una funzionalità per confermare l’ordine.</w:t>
-      </w:r>
-    </w:p>
-    <w:p>
-      <w:r>
-        <w:t>RF</w:t>
-      </w:r>
-      <w:r>
-        <w:t>5</w:t>
-      </w:r>
-      <w:r>
-        <w:t>: Il sistema deve fornire al cameriere una funzionalità che permette di inviare gli ordini validi</w:t>
-      </w:r>
-      <w:r>
-        <w:t xml:space="preserve"> al terminale del</w:t>
-      </w:r>
-      <w:r>
-        <w:t xml:space="preserve"> cuoco. (scritto così o direttamente al cuoco?)</w:t>
-      </w:r>
-      <w:r>
-        <w:t xml:space="preserve"> -direi di toglierlo perché è un insieme di azioni che fa parte della conferma degli ordini-</w:t>
-      </w:r>
-    </w:p>
-    <w:p>
-      <w:r>
-        <w:t>RF</w:t>
-      </w:r>
-      <w:r>
-        <w:t>6</w:t>
-      </w:r>
-      <w:r>
-        <w:t>: Il sistema deve fornire al cameriere un modo per registrare il numero di posti effettivamente occupati in un tavolo.</w:t>
-      </w:r>
-    </w:p>
-    <w:p>
-      <w:r>
-        <w:t>RF</w:t>
-      </w:r>
-      <w:r>
-        <w:t>7</w:t>
-      </w:r>
-      <w:r>
-        <w:t xml:space="preserve">: Il sistema deve </w:t>
-      </w:r>
-      <w:r>
-        <w:t xml:space="preserve">poter </w:t>
-      </w:r>
-      <w:r>
-        <w:t>effettuare  controll</w:t>
-      </w:r>
-      <w:r>
-        <w:t>i</w:t>
-      </w:r>
-      <w:r>
-        <w:t xml:space="preserve"> sul magazzino, per verificare che la lista degli ingredienti costituenti un ordine siano effettivamente presenti in magazzino.</w:t>
-      </w:r>
-      <w:r>
-        <w:t xml:space="preserve"> (è quello che fa diventare un ordine valido o meno)</w:t>
-      </w:r>
-    </w:p>
-    <w:p>
-      <w:r>
-        <w:t>RF</w:t>
-      </w:r>
-      <w:r>
-        <w:t>8</w:t>
-      </w:r>
-      <w:r>
-        <w:t>:</w:t>
-      </w:r>
-      <w:r>
-        <w:t xml:space="preserve"> Il sistema, dopo</w:t>
-      </w:r>
-      <w:r>
-        <w:t xml:space="preserve"> </w:t>
-      </w:r>
-      <w:r>
-        <w:t>aver confermato un ordine</w:t>
-      </w:r>
-      <w:r>
-        <w:t xml:space="preserve">, deve </w:t>
-      </w:r>
-      <w:r>
-        <w:rPr>
-          <w:u w:val="single"/>
-        </w:rPr>
-        <w:t>prenotare</w:t>
-      </w:r>
-      <w:r>
-        <w:t xml:space="preserve"> le quantità degli ingredienti richiesti dalla scorta disponibile.</w:t>
-      </w:r>
-    </w:p>
-    <w:p>
-      <w:r>
-        <w:t>RF</w:t>
-      </w:r>
-      <w:r>
-        <w:t>9</w:t>
-      </w:r>
-      <w:r>
-        <w:t>: IL sistema deve presentare una funzionalità per notificare il cameriere quando il magazzino non possiede ingredienti sufficienti per validare un ordine.</w:t>
-      </w:r>
-    </w:p>
-    <w:p>
-      <w:r>
-        <w:t>RF</w:t>
-      </w:r>
-      <w:r>
-        <w:t>1</w:t>
-      </w:r>
-      <w:r>
-        <w:t>0</w:t>
-      </w:r>
-      <w:r>
-        <w:t>: Il sistema deve offrire al cuoco una funzionalità che consenta di visualizzare l’elenco degli ordini prelevati dai camerieri.</w:t>
-      </w:r>
-    </w:p>
-    <w:p>
-      <w:r>
-        <w:t>RF</w:t>
-      </w:r>
-      <w:r>
-        <w:t>1</w:t>
-      </w:r>
-      <w:r>
-        <w:t>1</w:t>
-      </w:r>
-      <w:r>
-        <w:t>: Il sistema deve fornire al cuoco una funzionalità che gli permetta di prelevare il prossimo ordine da preparare dalla lista degli ordini.</w:t>
-      </w:r>
-    </w:p>
-    <w:p>
-      <w:r>
-        <w:lastRenderedPageBreak/>
-        <w:t>RF1</w:t>
-      </w:r>
-      <w:r>
-        <w:t>2</w:t>
-      </w:r>
-      <w:r>
-        <w:t>: Il sistema deve fornire al direttore una funzionalità che fornisca un elenco/report di ingredienti non più disponibili in magazzino.</w:t>
-      </w:r>
-    </w:p>
-    <w:p>
-      <w:r>
-        <w:t>RF1</w:t>
-      </w:r>
-      <w:r>
-        <w:t>3</w:t>
       </w:r>
       <w:r>
         <w:t xml:space="preserve">: </w:t>

</xml_diff>

<commit_message>
aggiornamento 17/05 creazione file su scenari e piccola correzione su requisiti
</commit_message>
<xml_diff>
--- a/Analisi_requisiti.docx
+++ b/Analisi_requisiti.docx
@@ -357,10 +357,18 @@
     </w:p>
     <w:p>
       <w:r>
-        <w:t>RD3:</w:t>
-      </w:r>
-      <w:r>
-        <w:t>Un ordine contiene il numero di posti effettivamente occupati nel tavolo e tutti i piatti e menu ordinati dai clienti.</w:t>
+        <w:t>RD</w:t>
+      </w:r>
+      <w:proofErr w:type="gramStart"/>
+      <w:r>
+        <w:t>3:</w:t>
+      </w:r>
+      <w:r>
+        <w:t>Un</w:t>
+      </w:r>
+      <w:proofErr w:type="gramEnd"/>
+      <w:r>
+        <w:t xml:space="preserve"> ordine contiene il numero di posti effettivamente occupati nel tavolo e tutti i piatti e menu ordinati dai clienti.</w:t>
       </w:r>
       <w:r>
         <w:t xml:space="preserve"> </w:t>
@@ -379,7 +387,15 @@
     </w:p>
     <w:p>
       <w:r>
-        <w:t>RD5: I menu fissi sono formati da primo,secondo,frutta, dolce ed eventualmente un contorno.</w:t>
+        <w:t xml:space="preserve">RD5: I menu fissi sono formati da </w:t>
+      </w:r>
+      <w:proofErr w:type="gramStart"/>
+      <w:r>
+        <w:t>primo,secondo</w:t>
+      </w:r>
+      <w:proofErr w:type="gramEnd"/>
+      <w:r>
+        <w:t>,frutta, dolce ed eventualmente un contorno.</w:t>
       </w:r>
     </w:p>
     <w:p>
@@ -395,10 +411,18 @@
     </w:p>
     <w:p>
       <w:r>
-        <w:t>RD6:</w:t>
-      </w:r>
-      <w:r>
-        <w:t>Il menu memorizza tutte le pietanze ordinabili.</w:t>
+        <w:t>RD</w:t>
+      </w:r>
+      <w:proofErr w:type="gramStart"/>
+      <w:r>
+        <w:t>6:</w:t>
+      </w:r>
+      <w:r>
+        <w:t>Il</w:t>
+      </w:r>
+      <w:proofErr w:type="gramEnd"/>
+      <w:r>
+        <w:t xml:space="preserve"> menu memorizza tutte le pietanze ordinabili.</w:t>
       </w:r>
       <w:r>
         <w:t xml:space="preserve"> </w:t>
@@ -562,10 +586,10 @@
         <w:t>prenotare</w:t>
       </w:r>
       <w:r>
-        <w:t xml:space="preserve"> le quantità degli ingredienti </w:t>
-      </w:r>
-      <w:r>
-        <w:t>richiesti dal magazzino</w:t>
+        <w:t>, precise quantità di ingredienti</w:t>
+      </w:r>
+      <w:r>
+        <w:t xml:space="preserve"> dal magazzino</w:t>
       </w:r>
       <w:r>
         <w:t>.</w:t>

</xml_diff>